<commit_message>
IPv4_code + file export changes
</commit_message>
<xml_diff>
--- a/application/export/RPD_shablon_2020.docx
+++ b/application/export/RPD_shablon_2020.docx
@@ -5774,7 +5774,27 @@
                 <w:szCs w:val="2"/>
                 <w:lang w:val="en-US"/>
               </w:rPr>
-              <w:t>{% else%}</w:t>
+              <w:t>{% e</w:t>
+            </w:r>
+            <w:r>
+              <w:rPr>
+                <w:color w:val="448BCC"/>
+                <w:spacing w:val="-4"/>
+                <w:sz w:val="2"/>
+                <w:szCs w:val="2"/>
+                <w:lang w:val="en-US"/>
+              </w:rPr>
+              <w:t>ndif</w:t>
+            </w:r>
+            <w:r>
+              <w:rPr>
+                <w:color w:val="448BCC"/>
+                <w:spacing w:val="-4"/>
+                <w:sz w:val="2"/>
+                <w:szCs w:val="2"/>
+                <w:lang w:val="en-US"/>
+              </w:rPr>
+              <w:t>%}</w:t>
             </w:r>
           </w:p>
         </w:tc>
@@ -5968,18 +5988,80 @@
               <w:rPr>
                 <w:color w:val="448BCC"/>
                 <w:spacing w:val="-4"/>
+                <w:sz w:val="2"/>
+                <w:szCs w:val="2"/>
+                <w:lang w:val="en-US"/>
+              </w:rPr>
+              <w:t>{%</w:t>
+            </w:r>
+            <w:r>
+              <w:rPr>
+                <w:color w:val="448BCC"/>
+                <w:spacing w:val="-4"/>
+                <w:sz w:val="2"/>
+                <w:szCs w:val="2"/>
+                <w:lang w:val="en-US"/>
+              </w:rPr>
+              <w:t xml:space="preserve"> </w:t>
+            </w:r>
+            <w:r>
+              <w:rPr>
+                <w:color w:val="448BCC"/>
+                <w:spacing w:val="-4"/>
+                <w:sz w:val="2"/>
+                <w:szCs w:val="2"/>
+                <w:lang w:val="en-US"/>
+              </w:rPr>
+              <w:t xml:space="preserve">if </w:t>
+            </w:r>
+            <w:proofErr w:type="spellStart"/>
+            <w:r>
+              <w:rPr>
+                <w:color w:val="448BCC"/>
+                <w:spacing w:val="-4"/>
+                <w:sz w:val="2"/>
+                <w:szCs w:val="2"/>
+                <w:lang w:val="en-US"/>
+              </w:rPr>
+              <w:t>is_online</w:t>
+            </w:r>
+            <w:proofErr w:type="spellEnd"/>
+            <w:r>
+              <w:rPr>
+                <w:color w:val="448BCC"/>
+                <w:spacing w:val="-4"/>
+                <w:sz w:val="8"/>
+                <w:szCs w:val="8"/>
+                <w:lang w:val="en-US"/>
+              </w:rPr>
+              <w:t xml:space="preserve"> </w:t>
+            </w:r>
+            <w:r>
+              <w:rPr>
+                <w:color w:val="448BCC"/>
+                <w:spacing w:val="-4"/>
+                <w:sz w:val="2"/>
+                <w:szCs w:val="2"/>
+                <w:lang w:val="en-US"/>
+              </w:rPr>
+              <w:t>%}</w:t>
+            </w:r>
+            <w:r>
+              <w:rPr>
+                <w:color w:val="448BCC"/>
+                <w:spacing w:val="-4"/>
                 <w:sz w:val="16"/>
                 <w:szCs w:val="16"/>
                 <w:lang w:val="en-US"/>
               </w:rPr>
-              <w:t>{{</w:t>
+              <w:t xml:space="preserve">{{ </w:t>
             </w:r>
             <w:r>
               <w:rPr>
                 <w:color w:val="448BCC"/>
                 <w:spacing w:val="-4"/>
-                <w:sz w:val="15"/>
-                <w:szCs w:val="15"/>
+                <w:sz w:val="2"/>
+                <w:szCs w:val="2"/>
                 <w:lang w:val="en-US"/>
               </w:rPr>
               <w:t xml:space="preserve"> </w:t>
@@ -6107,6 +6189,7 @@
                 <w:spacing w:val="-4"/>
                 <w:sz w:val="16"/>
                 <w:szCs w:val="16"/>
+                <w:lang w:val="en-US"/>
               </w:rPr>
             </w:pPr>
           </w:p>
@@ -59665,7 +59748,7 @@
   </w:font>
   <w:font w:name="Times New Roman">
     <w:panose1 w:val="02020603050405020304"/>
-    <w:charset w:val="CC"/>
+    <w:charset w:val="00"/>
     <w:family w:val="roman"/>
     <w:pitch w:val="variable"/>
     <w:sig w:usb0="E0002EFF" w:usb1="C000785B" w:usb2="00000009" w:usb3="00000000" w:csb0="000001FF" w:csb1="00000000"/>
@@ -59686,24 +59769,24 @@
   </w:font>
   <w:font w:name="Calibri">
     <w:panose1 w:val="020F0502020204030204"/>
-    <w:charset w:val="CC"/>
+    <w:charset w:val="00"/>
     <w:family w:val="swiss"/>
     <w:pitch w:val="variable"/>
-    <w:sig w:usb0="E4002EFF" w:usb1="C000247B" w:usb2="00000009" w:usb3="00000000" w:csb0="000001FF" w:csb1="00000000"/>
+    <w:sig w:usb0="E0002AFF" w:usb1="C000ACFF" w:usb2="00000009" w:usb3="00000000" w:csb0="000001FF" w:csb1="00000000"/>
   </w:font>
   <w:font w:name="Arial">
     <w:panose1 w:val="020B0604020202020204"/>
-    <w:charset w:val="CC"/>
+    <w:charset w:val="00"/>
     <w:family w:val="swiss"/>
     <w:pitch w:val="variable"/>
-    <w:sig w:usb0="E0002EFF" w:usb1="C000785B" w:usb2="00000009" w:usb3="00000000" w:csb0="000001FF" w:csb1="00000000"/>
+    <w:sig w:usb0="E0002AFF" w:usb1="C0007843" w:usb2="00000009" w:usb3="00000000" w:csb0="000001FF" w:csb1="00000000"/>
   </w:font>
   <w:font w:name="Cambria">
     <w:panose1 w:val="02040503050406030204"/>
-    <w:charset w:val="CC"/>
+    <w:charset w:val="00"/>
     <w:family w:val="roman"/>
     <w:pitch w:val="variable"/>
-    <w:sig w:usb0="E00006FF" w:usb1="420024FF" w:usb2="02000000" w:usb3="00000000" w:csb0="0000019F" w:csb1="00000000"/>
+    <w:sig w:usb0="E00002FF" w:usb1="400004FF" w:usb2="00000000" w:usb3="00000000" w:csb0="0000019F" w:csb1="00000000"/>
   </w:font>
   <w:font w:name="Petersburg">
     <w:altName w:val="Courier New"/>
@@ -59810,7 +59893,9 @@
     <w:rsid w:val="009872FA"/>
     <w:rsid w:val="00B17574"/>
     <w:rsid w:val="00CC6004"/>
+    <w:rsid w:val="00DA12F8"/>
     <w:rsid w:val="00EC6CA2"/>
+    <w:rsid w:val="00F31287"/>
     <w:rsid w:val="00F62091"/>
     <w:rsid w:val="00F8459A"/>
     <w:rsid w:val="00FC254D"/>

</xml_diff>